<commit_message>
Update EXERCICE 5 Dictionnaire des données.docx
</commit_message>
<xml_diff>
--- a/DOSSIER_06_BASE_DE_DONNEES/FRANCK Exercices MCD/Exercice 5/EXERCICE 5 Dictionnaire des données.docx
+++ b/DOSSIER_06_BASE_DE_DONNEES/FRANCK Exercices MCD/Exercice 5/EXERCICE 5 Dictionnaire des données.docx
@@ -16,6 +16,13 @@
           <w:szCs w:val="36"/>
         </w:rPr>
         <w:t>EXERCICE 5</w:t>
+      </w:r>
+      <w:r>
+        <w:rPr>
+          <w:sz w:val="36"/>
+          <w:szCs w:val="36"/>
+        </w:rPr>
+        <w:t>.1</w:t>
       </w:r>
     </w:p>
     <w:p>

</xml_diff>